<commit_message>
Feat: Plantilla y Anexo Controller Modificados
</commit_message>
<xml_diff>
--- a/storage/templates/plantilla_anexo2.docx
+++ b/storage/templates/plantilla_anexo2.docx
@@ -26,7 +26,6 @@
         </w:rPr>
         <w:t xml:space="preserve"> </w:t>
       </w:r>
-      <w:proofErr w:type="spellStart"/>
       <w:r>
         <w:rPr>
           <w:rFonts w:ascii="Arial" w:hAnsi="Arial"/>
@@ -34,7 +33,6 @@
         </w:rPr>
         <w:t>N°</w:t>
       </w:r>
-      <w:proofErr w:type="spellEnd"/>
       <w:r>
         <w:rPr>
           <w:rFonts w:ascii="Arial" w:hAnsi="Arial"/>
@@ -340,6 +338,13 @@
                 <w:sz w:val="20"/>
               </w:rPr>
             </w:pPr>
+            <w:r>
+              <w:rPr>
+                <w:rFonts w:ascii="Times New Roman"/>
+                <w:sz w:val="20"/>
+              </w:rPr>
+              <w:t>{nombre_ejecutor}</w:t>
+            </w:r>
           </w:p>
         </w:tc>
       </w:tr>
@@ -394,6 +399,13 @@
                 <w:sz w:val="20"/>
               </w:rPr>
             </w:pPr>
+            <w:r>
+              <w:rPr>
+                <w:rFonts w:ascii="Times New Roman"/>
+                <w:sz w:val="20"/>
+              </w:rPr>
+              <w:t>{rut_ejecutor}</w:t>
+            </w:r>
           </w:p>
         </w:tc>
       </w:tr>
@@ -451,6 +463,13 @@
                 <w:sz w:val="20"/>
               </w:rPr>
             </w:pPr>
+            <w:r>
+              <w:rPr>
+                <w:rFonts w:ascii="Times New Roman"/>
+                <w:sz w:val="20"/>
+              </w:rPr>
+              <w:t>{telefono_ejecutor}</w:t>
+            </w:r>
           </w:p>
         </w:tc>
       </w:tr>
@@ -511,6 +530,13 @@
                 <w:sz w:val="20"/>
               </w:rPr>
             </w:pPr>
+            <w:r>
+              <w:rPr>
+                <w:rFonts w:ascii="Times New Roman"/>
+                <w:sz w:val="20"/>
+              </w:rPr>
+              <w:t>{direccion_ejecutor}</w:t>
+            </w:r>
           </w:p>
         </w:tc>
       </w:tr>
@@ -560,6 +586,13 @@
                 <w:sz w:val="20"/>
               </w:rPr>
             </w:pPr>
+            <w:r>
+              <w:rPr>
+                <w:rFonts w:ascii="Times New Roman"/>
+                <w:sz w:val="20"/>
+              </w:rPr>
+              <w:t>{comuna_ejecutor}</w:t>
+            </w:r>
           </w:p>
         </w:tc>
       </w:tr>
@@ -614,6 +647,13 @@
                 <w:sz w:val="20"/>
               </w:rPr>
             </w:pPr>
+            <w:r>
+              <w:rPr>
+                <w:rFonts w:ascii="Times New Roman"/>
+                <w:sz w:val="20"/>
+              </w:rPr>
+              <w:t>{region_ejecutor}</w:t>
+            </w:r>
           </w:p>
         </w:tc>
       </w:tr>
@@ -798,6 +838,13 @@
                 <w:sz w:val="20"/>
               </w:rPr>
             </w:pPr>
+            <w:r>
+              <w:rPr>
+                <w:rFonts w:ascii="Times New Roman"/>
+                <w:sz w:val="20"/>
+              </w:rPr>
+              <w:t>{entidad_requirente}</w:t>
+            </w:r>
           </w:p>
         </w:tc>
       </w:tr>
@@ -927,15 +974,7 @@
               <w:t xml:space="preserve"> </w:t>
             </w:r>
             <w:r>
-              <w:t>Código del Curso (</w:t>
-            </w:r>
-            <w:proofErr w:type="spellStart"/>
-            <w:r>
-              <w:t>N°</w:t>
-            </w:r>
-            <w:proofErr w:type="spellEnd"/>
-            <w:r>
-              <w:t xml:space="preserve"> correlativo que aparece en el listado</w:t>
+              <w:t>Código del Curso (N° correlativo que aparece en el listado</w:t>
             </w:r>
             <w:r>
               <w:rPr>
@@ -963,6 +1002,12 @@
                 <w:spacing w:val="-2"/>
               </w:rPr>
               <w:t>Código:</w:t>
+            </w:r>
+            <w:r>
+              <w:rPr>
+                <w:spacing w:val="-2"/>
+              </w:rPr>
+              <w:t xml:space="preserve"> {código_curso}</w:t>
             </w:r>
           </w:p>
         </w:tc>
@@ -3040,21 +3085,8 @@
         </w:rPr>
         <w:t xml:space="preserve"> </w:t>
       </w:r>
-      <w:proofErr w:type="gramStart"/>
       <w:r>
-        <w:t>Para</w:t>
-      </w:r>
-      <w:proofErr w:type="gramEnd"/>
-      <w:r>
-        <w:t xml:space="preserve"> los planes formativos que se requiera una acreditación especial para el Organismo </w:t>
-      </w:r>
-      <w:proofErr w:type="gramStart"/>
-      <w:r>
-        <w:t>Ejecutor,</w:t>
-      </w:r>
-      <w:proofErr w:type="gramEnd"/>
-      <w:r>
-        <w:t xml:space="preserve"> deben indicar en este espacio cuál</w:t>
+        <w:t>Para los planes formativos que se requiera una acreditación especial para el Organismo Ejecutor, deben indicar en este espacio cuál</w:t>
       </w:r>
       <w:r>
         <w:rPr>
@@ -3258,14 +3290,12 @@
               <w:pStyle w:val="TableParagraph"/>
               <w:ind w:left="19"/>
             </w:pPr>
-            <w:proofErr w:type="spellStart"/>
             <w:r>
               <w:rPr>
                 <w:spacing w:val="-5"/>
               </w:rPr>
               <w:t>N°</w:t>
             </w:r>
-            <w:proofErr w:type="spellEnd"/>
           </w:p>
           <w:p>
             <w:pPr>
@@ -4286,15 +4316,7 @@
               <w:ind w:left="146" w:right="650"/>
             </w:pPr>
             <w:r>
-              <w:t xml:space="preserve">Módulo N ° </w:t>
-            </w:r>
-            <w:proofErr w:type="spellStart"/>
-            <w:r>
-              <w:t>xx</w:t>
-            </w:r>
-            <w:proofErr w:type="spellEnd"/>
-            <w:r>
-              <w:t>: (Indicar Nombre del Módulo) del Plan formativo XXX (Indicar</w:t>
+              <w:t>Módulo N ° xx: (Indicar Nombre del Módulo) del Plan formativo XXX (Indicar</w:t>
             </w:r>
             <w:r>
               <w:rPr>
@@ -4384,21 +4406,7 @@
               <w:rPr>
                 <w:spacing w:val="-2"/>
               </w:rPr>
-              <w:t xml:space="preserve"> {</w:t>
-            </w:r>
-            <w:proofErr w:type="spellStart"/>
-            <w:r>
-              <w:rPr>
-                <w:spacing w:val="-2"/>
-              </w:rPr>
-              <w:t>objetivo_general</w:t>
-            </w:r>
-            <w:proofErr w:type="spellEnd"/>
-            <w:r>
-              <w:rPr>
-                <w:spacing w:val="-2"/>
-              </w:rPr>
-              <w:t>}</w:t>
+              <w:t xml:space="preserve"> {objetivo_general}</w:t>
             </w:r>
           </w:p>
         </w:tc>
@@ -4618,11 +4626,9 @@
               <w:spacing w:before="2" w:line="236" w:lineRule="exact"/>
               <w:ind w:left="5"/>
             </w:pPr>
-            <w:proofErr w:type="spellStart"/>
             <w:r>
               <w:t>N°</w:t>
             </w:r>
-            <w:proofErr w:type="spellEnd"/>
             <w:r>
               <w:rPr>
                 <w:spacing w:val="-8"/>
@@ -6183,15 +6189,7 @@
               <w:t xml:space="preserve"> </w:t>
             </w:r>
             <w:r>
-              <w:t xml:space="preserve">litros, </w:t>
-            </w:r>
-            <w:proofErr w:type="spellStart"/>
-            <w:r>
-              <w:t>cc</w:t>
-            </w:r>
-            <w:proofErr w:type="spellEnd"/>
-            <w:r>
-              <w:t>, etc.</w:t>
+              <w:t>litros, cc, etc.</w:t>
             </w:r>
           </w:p>
         </w:tc>
@@ -6251,13 +6249,8 @@
               <w:pStyle w:val="TableParagraph"/>
               <w:ind w:left="5" w:right="359"/>
             </w:pPr>
-            <w:proofErr w:type="spellStart"/>
-            <w:r>
-              <w:t>N°</w:t>
-            </w:r>
-            <w:proofErr w:type="spellEnd"/>
-            <w:r>
-              <w:t xml:space="preserve"> de </w:t>
+            <w:r>
+              <w:t xml:space="preserve">N° de </w:t>
             </w:r>
             <w:r>
               <w:rPr>

</xml_diff>

<commit_message>
Ahora agarra datos manuales y automaticos con la IA
</commit_message>
<xml_diff>
--- a/storage/templates/plantilla_anexo2.docx
+++ b/storage/templates/plantilla_anexo2.docx
@@ -26,6 +26,7 @@
         </w:rPr>
         <w:t xml:space="preserve"> </w:t>
       </w:r>
+      <w:proofErr w:type="spellStart"/>
       <w:r>
         <w:rPr>
           <w:rFonts w:ascii="Arial" w:hAnsi="Arial"/>
@@ -33,6 +34,7 @@
         </w:rPr>
         <w:t>N°</w:t>
       </w:r>
+      <w:proofErr w:type="spellEnd"/>
       <w:r>
         <w:rPr>
           <w:rFonts w:ascii="Arial" w:hAnsi="Arial"/>
@@ -343,7 +345,23 @@
                 <w:rFonts w:ascii="Times New Roman"/>
                 <w:sz w:val="20"/>
               </w:rPr>
-              <w:t>{nombre_ejecutor}</w:t>
+              <w:t>{</w:t>
+            </w:r>
+            <w:proofErr w:type="spellStart"/>
+            <w:r>
+              <w:rPr>
+                <w:rFonts w:ascii="Times New Roman"/>
+                <w:sz w:val="20"/>
+              </w:rPr>
+              <w:t>nombre_ejecutor</w:t>
+            </w:r>
+            <w:proofErr w:type="spellEnd"/>
+            <w:r>
+              <w:rPr>
+                <w:rFonts w:ascii="Times New Roman"/>
+                <w:sz w:val="20"/>
+              </w:rPr>
+              <w:t>}</w:t>
             </w:r>
           </w:p>
         </w:tc>
@@ -404,7 +422,23 @@
                 <w:rFonts w:ascii="Times New Roman"/>
                 <w:sz w:val="20"/>
               </w:rPr>
-              <w:t>{rut_ejecutor}</w:t>
+              <w:t>{</w:t>
+            </w:r>
+            <w:proofErr w:type="spellStart"/>
+            <w:r>
+              <w:rPr>
+                <w:rFonts w:ascii="Times New Roman"/>
+                <w:sz w:val="20"/>
+              </w:rPr>
+              <w:t>rut_ejecutor</w:t>
+            </w:r>
+            <w:proofErr w:type="spellEnd"/>
+            <w:r>
+              <w:rPr>
+                <w:rFonts w:ascii="Times New Roman"/>
+                <w:sz w:val="20"/>
+              </w:rPr>
+              <w:t>}</w:t>
             </w:r>
           </w:p>
         </w:tc>
@@ -468,7 +502,23 @@
                 <w:rFonts w:ascii="Times New Roman"/>
                 <w:sz w:val="20"/>
               </w:rPr>
-              <w:t>{telefono_ejecutor}</w:t>
+              <w:t>{</w:t>
+            </w:r>
+            <w:proofErr w:type="spellStart"/>
+            <w:r>
+              <w:rPr>
+                <w:rFonts w:ascii="Times New Roman"/>
+                <w:sz w:val="20"/>
+              </w:rPr>
+              <w:t>telefono_ejecutor</w:t>
+            </w:r>
+            <w:proofErr w:type="spellEnd"/>
+            <w:r>
+              <w:rPr>
+                <w:rFonts w:ascii="Times New Roman"/>
+                <w:sz w:val="20"/>
+              </w:rPr>
+              <w:t>}</w:t>
             </w:r>
           </w:p>
         </w:tc>
@@ -535,7 +585,23 @@
                 <w:rFonts w:ascii="Times New Roman"/>
                 <w:sz w:val="20"/>
               </w:rPr>
-              <w:t>{direccion_ejecutor}</w:t>
+              <w:t>{</w:t>
+            </w:r>
+            <w:proofErr w:type="spellStart"/>
+            <w:r>
+              <w:rPr>
+                <w:rFonts w:ascii="Times New Roman"/>
+                <w:sz w:val="20"/>
+              </w:rPr>
+              <w:t>direccion_ejecutor</w:t>
+            </w:r>
+            <w:proofErr w:type="spellEnd"/>
+            <w:r>
+              <w:rPr>
+                <w:rFonts w:ascii="Times New Roman"/>
+                <w:sz w:val="20"/>
+              </w:rPr>
+              <w:t>}</w:t>
             </w:r>
           </w:p>
         </w:tc>
@@ -591,7 +657,23 @@
                 <w:rFonts w:ascii="Times New Roman"/>
                 <w:sz w:val="20"/>
               </w:rPr>
-              <w:t>{comuna_ejecutor}</w:t>
+              <w:t>{</w:t>
+            </w:r>
+            <w:proofErr w:type="spellStart"/>
+            <w:r>
+              <w:rPr>
+                <w:rFonts w:ascii="Times New Roman"/>
+                <w:sz w:val="20"/>
+              </w:rPr>
+              <w:t>comuna_ejecutor</w:t>
+            </w:r>
+            <w:proofErr w:type="spellEnd"/>
+            <w:r>
+              <w:rPr>
+                <w:rFonts w:ascii="Times New Roman"/>
+                <w:sz w:val="20"/>
+              </w:rPr>
+              <w:t>}</w:t>
             </w:r>
           </w:p>
         </w:tc>
@@ -652,7 +734,23 @@
                 <w:rFonts w:ascii="Times New Roman"/>
                 <w:sz w:val="20"/>
               </w:rPr>
-              <w:t>{region_ejecutor}</w:t>
+              <w:t>{</w:t>
+            </w:r>
+            <w:proofErr w:type="spellStart"/>
+            <w:r>
+              <w:rPr>
+                <w:rFonts w:ascii="Times New Roman"/>
+                <w:sz w:val="20"/>
+              </w:rPr>
+              <w:t>region_ejecutor</w:t>
+            </w:r>
+            <w:proofErr w:type="spellEnd"/>
+            <w:r>
+              <w:rPr>
+                <w:rFonts w:ascii="Times New Roman"/>
+                <w:sz w:val="20"/>
+              </w:rPr>
+              <w:t>}</w:t>
             </w:r>
           </w:p>
         </w:tc>
@@ -843,7 +941,23 @@
                 <w:rFonts w:ascii="Times New Roman"/>
                 <w:sz w:val="20"/>
               </w:rPr>
-              <w:t>{entidad_requirente}</w:t>
+              <w:t>{</w:t>
+            </w:r>
+            <w:proofErr w:type="spellStart"/>
+            <w:r>
+              <w:rPr>
+                <w:rFonts w:ascii="Times New Roman"/>
+                <w:sz w:val="20"/>
+              </w:rPr>
+              <w:t>entidad_requirente</w:t>
+            </w:r>
+            <w:proofErr w:type="spellEnd"/>
+            <w:r>
+              <w:rPr>
+                <w:rFonts w:ascii="Times New Roman"/>
+                <w:sz w:val="20"/>
+              </w:rPr>
+              <w:t>}</w:t>
             </w:r>
           </w:p>
         </w:tc>
@@ -974,7 +1088,15 @@
               <w:t xml:space="preserve"> </w:t>
             </w:r>
             <w:r>
-              <w:t>Código del Curso (N° correlativo que aparece en el listado</w:t>
+              <w:t>Código del Curso (</w:t>
+            </w:r>
+            <w:proofErr w:type="spellStart"/>
+            <w:r>
+              <w:t>N°</w:t>
+            </w:r>
+            <w:proofErr w:type="spellEnd"/>
+            <w:r>
+              <w:t xml:space="preserve"> correlativo que aparece en el listado</w:t>
             </w:r>
             <w:r>
               <w:rPr>
@@ -1007,7 +1129,33 @@
               <w:rPr>
                 <w:spacing w:val="-2"/>
               </w:rPr>
-              <w:t xml:space="preserve"> {código_curso}</w:t>
+              <w:t xml:space="preserve"> {</w:t>
+            </w:r>
+            <w:proofErr w:type="spellStart"/>
+            <w:r>
+              <w:rPr>
+                <w:spacing w:val="-2"/>
+              </w:rPr>
+              <w:t>c</w:t>
+            </w:r>
+            <w:r>
+              <w:rPr>
+                <w:spacing w:val="-2"/>
+              </w:rPr>
+              <w:t>o</w:t>
+            </w:r>
+            <w:r>
+              <w:rPr>
+                <w:spacing w:val="-2"/>
+              </w:rPr>
+              <w:t>digo_curso</w:t>
+            </w:r>
+            <w:proofErr w:type="spellEnd"/>
+            <w:r>
+              <w:rPr>
+                <w:spacing w:val="-2"/>
+              </w:rPr>
+              <w:t>}</w:t>
             </w:r>
           </w:p>
         </w:tc>
@@ -3290,12 +3438,14 @@
               <w:pStyle w:val="TableParagraph"/>
               <w:ind w:left="19"/>
             </w:pPr>
+            <w:proofErr w:type="spellStart"/>
             <w:r>
               <w:rPr>
                 <w:spacing w:val="-5"/>
               </w:rPr>
               <w:t>N°</w:t>
             </w:r>
+            <w:proofErr w:type="spellEnd"/>
           </w:p>
           <w:p>
             <w:pPr>
@@ -4316,7 +4466,15 @@
               <w:ind w:left="146" w:right="650"/>
             </w:pPr>
             <w:r>
-              <w:t>Módulo N ° xx: (Indicar Nombre del Módulo) del Plan formativo XXX (Indicar</w:t>
+              <w:t xml:space="preserve">Módulo N ° </w:t>
+            </w:r>
+            <w:proofErr w:type="spellStart"/>
+            <w:r>
+              <w:t>xx</w:t>
+            </w:r>
+            <w:proofErr w:type="spellEnd"/>
+            <w:r>
+              <w:t>: (Indicar Nombre del Módulo) del Plan formativo XXX (Indicar</w:t>
             </w:r>
             <w:r>
               <w:rPr>
@@ -4406,7 +4564,21 @@
               <w:rPr>
                 <w:spacing w:val="-2"/>
               </w:rPr>
-              <w:t xml:space="preserve"> {objetivo_general}</w:t>
+              <w:t xml:space="preserve"> {</w:t>
+            </w:r>
+            <w:proofErr w:type="spellStart"/>
+            <w:r>
+              <w:rPr>
+                <w:spacing w:val="-2"/>
+              </w:rPr>
+              <w:t>objetivo_general</w:t>
+            </w:r>
+            <w:proofErr w:type="spellEnd"/>
+            <w:r>
+              <w:rPr>
+                <w:spacing w:val="-2"/>
+              </w:rPr>
+              <w:t>}</w:t>
             </w:r>
           </w:p>
         </w:tc>
@@ -4626,9 +4798,11 @@
               <w:spacing w:before="2" w:line="236" w:lineRule="exact"/>
               <w:ind w:left="5"/>
             </w:pPr>
+            <w:proofErr w:type="spellStart"/>
             <w:r>
               <w:t>N°</w:t>
             </w:r>
+            <w:proofErr w:type="spellEnd"/>
             <w:r>
               <w:rPr>
                 <w:spacing w:val="-8"/>
@@ -6189,7 +6363,15 @@
               <w:t xml:space="preserve"> </w:t>
             </w:r>
             <w:r>
-              <w:t>litros, cc, etc.</w:t>
+              <w:t xml:space="preserve">litros, </w:t>
+            </w:r>
+            <w:proofErr w:type="spellStart"/>
+            <w:r>
+              <w:t>cc</w:t>
+            </w:r>
+            <w:proofErr w:type="spellEnd"/>
+            <w:r>
+              <w:t>, etc.</w:t>
             </w:r>
           </w:p>
         </w:tc>
@@ -6249,8 +6431,13 @@
               <w:pStyle w:val="TableParagraph"/>
               <w:ind w:left="5" w:right="359"/>
             </w:pPr>
-            <w:r>
-              <w:t xml:space="preserve">N° de </w:t>
+            <w:proofErr w:type="spellStart"/>
+            <w:r>
+              <w:t>N°</w:t>
+            </w:r>
+            <w:proofErr w:type="spellEnd"/>
+            <w:r>
+              <w:t xml:space="preserve"> de </w:t>
             </w:r>
             <w:r>
               <w:rPr>

</xml_diff>

<commit_message>
Ahora rellena casi todo el doc
</commit_message>
<xml_diff>
--- a/storage/templates/plantilla_anexo2.docx
+++ b/storage/templates/plantilla_anexo2.docx
@@ -3233,8 +3233,21 @@
         </w:rPr>
         <w:t xml:space="preserve"> </w:t>
       </w:r>
+      <w:proofErr w:type="gramStart"/>
       <w:r>
-        <w:t>Para los planes formativos que se requiera una acreditación especial para el Organismo Ejecutor, deben indicar en este espacio cuál</w:t>
+        <w:t>Para</w:t>
+      </w:r>
+      <w:proofErr w:type="gramEnd"/>
+      <w:r>
+        <w:t xml:space="preserve"> los planes formativos que se requiera una acreditación especial para el Organismo </w:t>
+      </w:r>
+      <w:proofErr w:type="gramStart"/>
+      <w:r>
+        <w:t>Ejecutor,</w:t>
+      </w:r>
+      <w:proofErr w:type="gramEnd"/>
+      <w:r>
+        <w:t xml:space="preserve"> deben indicar en este espacio cuál</w:t>
       </w:r>
       <w:r>
         <w:rPr>
@@ -5724,8 +5737,62 @@
               <w:pStyle w:val="TableParagraph"/>
               <w:rPr>
                 <w:rFonts w:ascii="Times New Roman"/>
-              </w:rPr>
-            </w:pPr>
+                <w:lang w:val="en-US"/>
+              </w:rPr>
+            </w:pPr>
+            <w:r>
+              <w:rPr>
+                <w:rFonts w:ascii="Times New Roman"/>
+                <w:lang w:val="en-US"/>
+              </w:rPr>
+              <w:t>{#lista_equipo</w:t>
+            </w:r>
+            <w:r>
+              <w:rPr>
+                <w:rFonts w:ascii="Times New Roman"/>
+                <w:lang w:val="en-US"/>
+              </w:rPr>
+              <w:t>s</w:t>
+            </w:r>
+            <w:r>
+              <w:rPr>
+                <w:rFonts w:ascii="Times New Roman"/>
+                <w:lang w:val="en-US"/>
+              </w:rPr>
+              <w:t>}</w:t>
+            </w:r>
+          </w:p>
+          <w:p>
+            <w:pPr>
+              <w:pStyle w:val="TableParagraph"/>
+              <w:rPr>
+                <w:rFonts w:ascii="Times New Roman"/>
+                <w:lang w:val="en-US"/>
+              </w:rPr>
+            </w:pPr>
+            <w:r>
+              <w:rPr>
+                <w:rFonts w:ascii="Times New Roman"/>
+                <w:lang w:val="en-US"/>
+              </w:rPr>
+              <w:t>{</w:t>
+            </w:r>
+            <w:proofErr w:type="spellStart"/>
+            <w:r>
+              <w:rPr>
+                <w:rFonts w:ascii="Times New Roman"/>
+                <w:lang w:val="en-US"/>
+              </w:rPr>
+              <w:t>descripcion</w:t>
+            </w:r>
+            <w:proofErr w:type="spellEnd"/>
+            <w:r>
+              <w:rPr>
+                <w:rFonts w:ascii="Times New Roman"/>
+                <w:lang w:val="en-US"/>
+              </w:rPr>
+              <w:t>}</w:t>
+            </w:r>
           </w:p>
         </w:tc>
         <w:tc>
@@ -5739,6 +5806,12 @@
                 <w:rFonts w:ascii="Times New Roman"/>
               </w:rPr>
             </w:pPr>
+            <w:r>
+              <w:rPr>
+                <w:rFonts w:ascii="Times New Roman"/>
+              </w:rPr>
+              <w:t>{modulo}</w:t>
+            </w:r>
           </w:p>
         </w:tc>
         <w:tc>
@@ -5752,6 +5825,12 @@
                 <w:rFonts w:ascii="Times New Roman"/>
               </w:rPr>
             </w:pPr>
+            <w:r>
+              <w:rPr>
+                <w:rFonts w:ascii="Times New Roman"/>
+              </w:rPr>
+              <w:t>{cantidad}</w:t>
+            </w:r>
           </w:p>
         </w:tc>
         <w:tc>
@@ -5765,6 +5844,26 @@
                 <w:rFonts w:ascii="Times New Roman"/>
               </w:rPr>
             </w:pPr>
+            <w:r>
+              <w:rPr>
+                <w:rFonts w:ascii="Times New Roman"/>
+              </w:rPr>
+              <w:t>{</w:t>
+            </w:r>
+            <w:proofErr w:type="spellStart"/>
+            <w:r>
+              <w:rPr>
+                <w:rFonts w:ascii="Times New Roman"/>
+              </w:rPr>
+              <w:t>num_participantes</w:t>
+            </w:r>
+            <w:proofErr w:type="spellEnd"/>
+            <w:r>
+              <w:rPr>
+                <w:rFonts w:ascii="Times New Roman"/>
+              </w:rPr>
+              <w:t>}</w:t>
+            </w:r>
           </w:p>
         </w:tc>
         <w:tc>
@@ -5778,6 +5877,26 @@
                 <w:rFonts w:ascii="Times New Roman"/>
               </w:rPr>
             </w:pPr>
+            <w:r>
+              <w:rPr>
+                <w:rFonts w:ascii="Times New Roman"/>
+              </w:rPr>
+              <w:t>{</w:t>
+            </w:r>
+            <w:proofErr w:type="spellStart"/>
+            <w:r>
+              <w:rPr>
+                <w:rFonts w:ascii="Times New Roman"/>
+              </w:rPr>
+              <w:t>antiguedad</w:t>
+            </w:r>
+            <w:proofErr w:type="spellEnd"/>
+            <w:r>
+              <w:rPr>
+                <w:rFonts w:ascii="Times New Roman"/>
+              </w:rPr>
+              <w:t>}</w:t>
+            </w:r>
           </w:p>
         </w:tc>
         <w:tc>
@@ -5791,6 +5910,54 @@
                 <w:rFonts w:ascii="Times New Roman"/>
               </w:rPr>
             </w:pPr>
+            <w:r>
+              <w:rPr>
+                <w:rFonts w:ascii="Times New Roman"/>
+              </w:rPr>
+              <w:t>{</w:t>
+            </w:r>
+            <w:proofErr w:type="spellStart"/>
+            <w:r>
+              <w:rPr>
+                <w:rFonts w:ascii="Times New Roman"/>
+              </w:rPr>
+              <w:t>certificacion</w:t>
+            </w:r>
+            <w:proofErr w:type="spellEnd"/>
+            <w:r>
+              <w:rPr>
+                <w:rFonts w:ascii="Times New Roman"/>
+              </w:rPr>
+              <w:t>}</w:t>
+            </w:r>
+          </w:p>
+          <w:p>
+            <w:pPr>
+              <w:pStyle w:val="TableParagraph"/>
+              <w:rPr>
+                <w:rFonts w:ascii="Times New Roman"/>
+              </w:rPr>
+            </w:pPr>
+            <w:r>
+              <w:rPr>
+                <w:rFonts w:ascii="Times New Roman"/>
+              </w:rPr>
+              <w:t>{/</w:t>
+            </w:r>
+            <w:proofErr w:type="spellStart"/>
+            <w:r>
+              <w:rPr>
+                <w:rFonts w:ascii="Times New Roman"/>
+              </w:rPr>
+              <w:t>lista_equipos</w:t>
+            </w:r>
+            <w:proofErr w:type="spellEnd"/>
+            <w:r>
+              <w:rPr>
+                <w:rFonts w:ascii="Times New Roman"/>
+              </w:rPr>
+              <w:t>}</w:t>
+            </w:r>
           </w:p>
         </w:tc>
       </w:tr>
@@ -6488,8 +6655,48 @@
               <w:pStyle w:val="TableParagraph"/>
               <w:rPr>
                 <w:rFonts w:ascii="Times New Roman"/>
-              </w:rPr>
-            </w:pPr>
+                <w:lang w:val="en-US"/>
+              </w:rPr>
+            </w:pPr>
+            <w:r>
+              <w:rPr>
+                <w:rFonts w:ascii="Times New Roman"/>
+                <w:lang w:val="en-US"/>
+              </w:rPr>
+              <w:t>{#lista_materiales}</w:t>
+            </w:r>
+          </w:p>
+          <w:p>
+            <w:pPr>
+              <w:pStyle w:val="TableParagraph"/>
+              <w:rPr>
+                <w:rFonts w:ascii="Times New Roman"/>
+                <w:lang w:val="en-US"/>
+              </w:rPr>
+            </w:pPr>
+            <w:r>
+              <w:rPr>
+                <w:rFonts w:ascii="Times New Roman"/>
+                <w:lang w:val="en-US"/>
+              </w:rPr>
+              <w:t>{</w:t>
+            </w:r>
+            <w:proofErr w:type="spellStart"/>
+            <w:r>
+              <w:rPr>
+                <w:rFonts w:ascii="Times New Roman"/>
+                <w:lang w:val="en-US"/>
+              </w:rPr>
+              <w:t>descripcion</w:t>
+            </w:r>
+            <w:proofErr w:type="spellEnd"/>
+            <w:r>
+              <w:rPr>
+                <w:rFonts w:ascii="Times New Roman"/>
+                <w:lang w:val="en-US"/>
+              </w:rPr>
+              <w:t>}</w:t>
+            </w:r>
           </w:p>
         </w:tc>
         <w:tc>
@@ -6503,6 +6710,26 @@
                 <w:rFonts w:ascii="Times New Roman"/>
               </w:rPr>
             </w:pPr>
+            <w:r>
+              <w:rPr>
+                <w:rFonts w:ascii="Times New Roman"/>
+              </w:rPr>
+              <w:t>{unidad}</w:t>
+            </w:r>
+          </w:p>
+          <w:p>
+            <w:pPr>
+              <w:pStyle w:val="TableParagraph"/>
+              <w:rPr>
+                <w:rFonts w:ascii="Times New Roman"/>
+              </w:rPr>
+            </w:pPr>
+            <w:r>
+              <w:rPr>
+                <w:rFonts w:ascii="Times New Roman"/>
+              </w:rPr>
+              <w:t>{cantidad}</w:t>
+            </w:r>
           </w:p>
         </w:tc>
         <w:tc>
@@ -6516,6 +6743,12 @@
                 <w:rFonts w:ascii="Times New Roman"/>
               </w:rPr>
             </w:pPr>
+            <w:r>
+              <w:rPr>
+                <w:rFonts w:ascii="Times New Roman"/>
+              </w:rPr>
+              <w:t>{modulo}</w:t>
+            </w:r>
           </w:p>
         </w:tc>
         <w:tc>
@@ -6529,6 +6762,54 @@
                 <w:rFonts w:ascii="Times New Roman"/>
               </w:rPr>
             </w:pPr>
+            <w:r>
+              <w:rPr>
+                <w:rFonts w:ascii="Times New Roman"/>
+              </w:rPr>
+              <w:t>{</w:t>
+            </w:r>
+            <w:proofErr w:type="spellStart"/>
+            <w:r>
+              <w:rPr>
+                <w:rFonts w:ascii="Times New Roman"/>
+              </w:rPr>
+              <w:t>num_participantes</w:t>
+            </w:r>
+            <w:proofErr w:type="spellEnd"/>
+            <w:r>
+              <w:rPr>
+                <w:rFonts w:ascii="Times New Roman"/>
+              </w:rPr>
+              <w:t>}</w:t>
+            </w:r>
+          </w:p>
+          <w:p>
+            <w:pPr>
+              <w:pStyle w:val="TableParagraph"/>
+              <w:rPr>
+                <w:rFonts w:ascii="Times New Roman"/>
+              </w:rPr>
+            </w:pPr>
+            <w:r>
+              <w:rPr>
+                <w:rFonts w:ascii="Times New Roman"/>
+              </w:rPr>
+              <w:t>{/</w:t>
+            </w:r>
+            <w:proofErr w:type="spellStart"/>
+            <w:r>
+              <w:rPr>
+                <w:rFonts w:ascii="Times New Roman"/>
+              </w:rPr>
+              <w:t>lista_materiales</w:t>
+            </w:r>
+            <w:proofErr w:type="spellEnd"/>
+            <w:r>
+              <w:rPr>
+                <w:rFonts w:ascii="Times New Roman"/>
+              </w:rPr>
+              <w:t>}</w:t>
+            </w:r>
           </w:p>
         </w:tc>
       </w:tr>

</xml_diff>